<commit_message>
Fixed changes dealing with code added to wrong file. Step 8: ViewControllerName.xib --> ViewControllerName.cs
</commit_message>
<xml_diff>
--- a/Complimentary Course Content/Module3/Labs/Module 3 Lesson 06 Xamarin.iOS Lab.docx
+++ b/Complimentary Course Content/Module3/Labs/Module 3 Lesson 06 Xamarin.iOS Lab.docx
@@ -721,6 +721,28 @@
     </w:p>
     <w:p>
       <w:pPr>
+        <w:pStyle w:val="ListParagraph"/>
+        <w:numPr>
+          <w:ilvl w:val="0"/>
+          <w:numId w:val="14"/>
+        </w:numPr>
+        <w:rPr>
+          <w:rFonts w:ascii="Segoe UI" w:hAnsi="Segoe UI" w:cs="Segoe UI"/>
+          <w:sz w:val="24"/>
+          <w:szCs w:val="24"/>
+        </w:rPr>
+      </w:pPr>
+      <w:r>
+        <w:rPr>
+          <w:rFonts w:ascii="Segoe UI" w:hAnsi="Segoe UI" w:cs="Segoe UI"/>
+          <w:sz w:val="24"/>
+          <w:szCs w:val="24"/>
+        </w:rPr>
+        <w:t>In Xamarin Studio for Mac: File &gt; New Solution &gt; iOS &gt; Single View App</w:t>
+      </w:r>
+    </w:p>
+    <w:p>
+      <w:pPr>
         <w:numPr>
           <w:ilvl w:val="0"/>
           <w:numId w:val="2"/>
@@ -1193,6 +1215,7 @@
           <w:sz w:val="24"/>
           <w:szCs w:val="24"/>
         </w:rPr>
+        <w:lastRenderedPageBreak/>
         <w:drawing>
           <wp:anchor distT="0" distB="0" distL="114300" distR="114300" simplePos="0" relativeHeight="251658240" behindDoc="0" locked="0" layoutInCell="1" allowOverlap="1" wp14:anchorId="48604B62" wp14:editId="0C269659">
             <wp:simplePos x="0" y="0"/>
@@ -1294,42 +1317,34 @@
           <w:sz w:val="24"/>
           <w:szCs w:val="24"/>
         </w:rPr>
-        <w:t xml:space="preserve"> Here you will </w:t>
-      </w:r>
-      <w:r>
-        <w:rPr>
-          <w:rFonts w:ascii="Segoe UI" w:hAnsi="Segoe UI" w:cs="Segoe UI"/>
+        <w:t xml:space="preserve"> Here you will connect to a mac or mac server.</w:t>
+      </w:r>
+      <w:r>
+        <w:rPr>
+          <w:rFonts w:ascii="Segoe UI" w:hAnsi="Segoe UI" w:cs="Segoe UI"/>
+          <w:noProof/>
+          <w:sz w:val="24"/>
+          <w:szCs w:val="24"/>
+        </w:rPr>
+        <w:t xml:space="preserve"> </w:t>
+      </w:r>
+      <w:r>
+        <w:rPr>
+          <w:rFonts w:ascii="Segoe UI" w:hAnsi="Segoe UI" w:cs="Segoe UI"/>
+          <w:noProof/>
+          <w:sz w:val="24"/>
+          <w:szCs w:val="24"/>
+        </w:rPr>
+        <w:t xml:space="preserve"> You will see the following screens.</w:t>
+      </w:r>
+      <w:r>
+        <w:rPr>
+          <w:rFonts w:ascii="Segoe UI" w:hAnsi="Segoe UI" w:cs="Segoe UI"/>
+          <w:noProof/>
           <w:sz w:val="24"/>
           <w:szCs w:val="24"/>
         </w:rPr>
         <w:lastRenderedPageBreak/>
-        <w:t>connect to a mac or mac server.</w:t>
-      </w:r>
-      <w:r>
-        <w:rPr>
-          <w:rFonts w:ascii="Segoe UI" w:hAnsi="Segoe UI" w:cs="Segoe UI"/>
-          <w:noProof/>
-          <w:sz w:val="24"/>
-          <w:szCs w:val="24"/>
-        </w:rPr>
-        <w:t xml:space="preserve"> </w:t>
-      </w:r>
-      <w:r>
-        <w:rPr>
-          <w:rFonts w:ascii="Segoe UI" w:hAnsi="Segoe UI" w:cs="Segoe UI"/>
-          <w:noProof/>
-          <w:sz w:val="24"/>
-          <w:szCs w:val="24"/>
-        </w:rPr>
-        <w:t xml:space="preserve"> You will see the following screens.</w:t>
-      </w:r>
-      <w:r>
-        <w:rPr>
-          <w:rFonts w:ascii="Segoe UI" w:hAnsi="Segoe UI" w:cs="Segoe UI"/>
-          <w:noProof/>
-          <w:sz w:val="24"/>
-          <w:szCs w:val="24"/>
-        </w:rPr>
         <w:drawing>
           <wp:inline distT="0" distB="0" distL="0" distR="0" wp14:anchorId="321BB931" wp14:editId="62C9A48C">
             <wp:extent cx="4413630" cy="4036401"/>
@@ -1386,7 +1401,6 @@
           <w:sz w:val="24"/>
           <w:szCs w:val="24"/>
         </w:rPr>
-        <w:lastRenderedPageBreak/>
         <w:drawing>
           <wp:inline distT="0" distB="0" distL="0" distR="0" wp14:anchorId="1B2CD750" wp14:editId="65ADA86C">
             <wp:extent cx="4416552" cy="4115644"/>
@@ -1455,6 +1469,7 @@
           <w:sz w:val="24"/>
           <w:szCs w:val="24"/>
         </w:rPr>
+        <w:lastRenderedPageBreak/>
         <w:t>Create a custom page in the Xamarin.Forms core project and set it to be the app’s main page. Create</w:t>
       </w:r>
       <w:r>
@@ -1827,7 +1842,23 @@
           <w:sz w:val="24"/>
           <w:szCs w:val="24"/>
         </w:rPr>
-        <w:t>Add views to the ViewName.xib using the iOS Designer</w:t>
+        <w:t>Add views to the View</w:t>
+      </w:r>
+      <w:r>
+        <w:rPr>
+          <w:rFonts w:ascii="Segoe UI" w:hAnsi="Segoe UI" w:cs="Segoe UI"/>
+          <w:sz w:val="24"/>
+          <w:szCs w:val="24"/>
+        </w:rPr>
+        <w:t>Controller</w:t>
+      </w:r>
+      <w:r>
+        <w:rPr>
+          <w:rFonts w:ascii="Segoe UI" w:hAnsi="Segoe UI" w:cs="Segoe UI"/>
+          <w:sz w:val="24"/>
+          <w:szCs w:val="24"/>
+        </w:rPr>
+        <w:t>Name.xib using the iOS Designer</w:t>
       </w:r>
       <w:r>
         <w:rPr>
@@ -1881,7 +1912,6 @@
           <w:sz w:val="24"/>
           <w:szCs w:val="24"/>
         </w:rPr>
-        <w:lastRenderedPageBreak/>
         <w:drawing>
           <wp:anchor distT="0" distB="0" distL="114300" distR="114300" simplePos="0" relativeHeight="251659264" behindDoc="0" locked="0" layoutInCell="1" allowOverlap="1" wp14:anchorId="3CC51086" wp14:editId="2E7028A7">
             <wp:simplePos x="0" y="0"/>
@@ -2148,6 +2178,7 @@
           <w:sz w:val="24"/>
           <w:szCs w:val="24"/>
         </w:rPr>
+        <w:lastRenderedPageBreak/>
         <w:drawing>
           <wp:anchor distT="0" distB="0" distL="114300" distR="114300" simplePos="0" relativeHeight="251660288" behindDoc="0" locked="0" layoutInCell="1" allowOverlap="1" wp14:anchorId="5C8C2536" wp14:editId="6FC00536">
             <wp:simplePos x="0" y="0"/>
@@ -2406,20 +2437,36 @@
           <w:sz w:val="24"/>
           <w:szCs w:val="24"/>
         </w:rPr>
-        <w:t>In the ViewControllerName.xib, double click on the submitName button to create click event-handling code in the view controller.</w:t>
-      </w:r>
-    </w:p>
-    <w:p>
-      <w:pPr>
-        <w:ind w:left="720"/>
-        <w:rPr>
-          <w:rFonts w:ascii="Segoe UI" w:hAnsi="Segoe UI" w:cs="Segoe UI"/>
-          <w:sz w:val="24"/>
-          <w:szCs w:val="24"/>
-        </w:rPr>
-      </w:pPr>
+        <w:t>In the ViewControllerName.</w:t>
+      </w:r>
+      <w:r>
+        <w:rPr>
+          <w:rFonts w:ascii="Segoe UI" w:hAnsi="Segoe UI" w:cs="Segoe UI"/>
+          <w:sz w:val="24"/>
+          <w:szCs w:val="24"/>
+        </w:rPr>
+        <w:t>cs</w:t>
+      </w:r>
       <w:bookmarkStart w:id="0" w:name="_GoBack"/>
       <w:bookmarkEnd w:id="0"/>
+      <w:r>
+        <w:rPr>
+          <w:rFonts w:ascii="Segoe UI" w:hAnsi="Segoe UI" w:cs="Segoe UI"/>
+          <w:sz w:val="24"/>
+          <w:szCs w:val="24"/>
+        </w:rPr>
+        <w:t>, double click on the submitName button to create click event-handling code in the view controller.</w:t>
+      </w:r>
+    </w:p>
+    <w:p>
+      <w:pPr>
+        <w:ind w:left="720"/>
+        <w:rPr>
+          <w:rFonts w:ascii="Segoe UI" w:hAnsi="Segoe UI" w:cs="Segoe UI"/>
+          <w:sz w:val="24"/>
+          <w:szCs w:val="24"/>
+        </w:rPr>
+      </w:pPr>
     </w:p>
     <w:p>
       <w:pPr>
@@ -2446,7 +2493,6 @@
           <w:color w:val="000000" w:themeColor="text1"/>
           <w:lang w:val="en-US" w:eastAsia="en-US"/>
         </w:rPr>
-        <w:lastRenderedPageBreak/>
         <w:t xml:space="preserve">        partial void SubmitName_TouchUpInside(UIButton sender)</w:t>
       </w:r>
     </w:p>
@@ -2642,7 +2688,23 @@
           <w:color w:val="000000" w:themeColor="text1"/>
           <w:lang w:val="en-US" w:eastAsia="en-US"/>
         </w:rPr>
-        <w:t>artial void SubmiName_TouchUpInside(UIButton sender)</w:t>
+        <w:t>artial void Submi</w:t>
+      </w:r>
+      <w:r>
+        <w:rPr>
+          <w:rFonts w:ascii="Consolas" w:eastAsia="바탕" w:hAnsi="Consolas" w:cstheme="minorBidi"/>
+          <w:color w:val="000000" w:themeColor="text1"/>
+          <w:lang w:val="en-US" w:eastAsia="en-US"/>
+        </w:rPr>
+        <w:t>t</w:t>
+      </w:r>
+      <w:r>
+        <w:rPr>
+          <w:rFonts w:ascii="Consolas" w:eastAsia="바탕" w:hAnsi="Consolas" w:cstheme="minorBidi"/>
+          <w:color w:val="000000" w:themeColor="text1"/>
+          <w:lang w:val="en-US" w:eastAsia="en-US"/>
+        </w:rPr>
+        <w:t>Name_TouchUpInside(UIButton sender)</w:t>
       </w:r>
     </w:p>
     <w:p>
@@ -2807,6 +2869,7 @@
           <w:sz w:val="24"/>
           <w:szCs w:val="24"/>
         </w:rPr>
+        <w:lastRenderedPageBreak/>
         <w:t>Entering a name and tapping the</w:t>
       </w:r>
       <w:r>
@@ -3256,6 +3319,118 @@
     </w:lvl>
   </w:abstractNum>
   <w:abstractNum w:abstractNumId="2">
+    <w:nsid w:val="0E574A5B"/>
+    <w:multiLevelType w:val="hybridMultilevel"/>
+    <w:tmpl w:val="AAB0B868"/>
+    <w:lvl w:ilvl="0" w:tplc="061EF4D2">
+      <w:numFmt w:val="bullet"/>
+      <w:lvlText w:val="-"/>
+      <w:lvlJc w:val="left"/>
+      <w:pPr>
+        <w:ind w:left="990" w:hanging="360"/>
+      </w:pPr>
+      <w:rPr>
+        <w:rFonts w:ascii="Segoe UI" w:eastAsiaTheme="minorEastAsia" w:hAnsi="Segoe UI" w:cs="Segoe UI" w:hint="default"/>
+      </w:rPr>
+    </w:lvl>
+    <w:lvl w:ilvl="1" w:tplc="04090003" w:tentative="1">
+      <w:start w:val="1"/>
+      <w:numFmt w:val="bullet"/>
+      <w:lvlText w:val="o"/>
+      <w:lvlJc w:val="left"/>
+      <w:pPr>
+        <w:ind w:left="1710" w:hanging="360"/>
+      </w:pPr>
+      <w:rPr>
+        <w:rFonts w:ascii="Courier New" w:hAnsi="Courier New" w:cs="Courier New" w:hint="default"/>
+      </w:rPr>
+    </w:lvl>
+    <w:lvl w:ilvl="2" w:tplc="04090005" w:tentative="1">
+      <w:start w:val="1"/>
+      <w:numFmt w:val="bullet"/>
+      <w:lvlText w:val=""/>
+      <w:lvlJc w:val="left"/>
+      <w:pPr>
+        <w:ind w:left="2430" w:hanging="360"/>
+      </w:pPr>
+      <w:rPr>
+        <w:rFonts w:ascii="Wingdings" w:hAnsi="Wingdings" w:hint="default"/>
+      </w:rPr>
+    </w:lvl>
+    <w:lvl w:ilvl="3" w:tplc="04090001" w:tentative="1">
+      <w:start w:val="1"/>
+      <w:numFmt w:val="bullet"/>
+      <w:lvlText w:val=""/>
+      <w:lvlJc w:val="left"/>
+      <w:pPr>
+        <w:ind w:left="3150" w:hanging="360"/>
+      </w:pPr>
+      <w:rPr>
+        <w:rFonts w:ascii="Symbol" w:hAnsi="Symbol" w:hint="default"/>
+      </w:rPr>
+    </w:lvl>
+    <w:lvl w:ilvl="4" w:tplc="04090003" w:tentative="1">
+      <w:start w:val="1"/>
+      <w:numFmt w:val="bullet"/>
+      <w:lvlText w:val="o"/>
+      <w:lvlJc w:val="left"/>
+      <w:pPr>
+        <w:ind w:left="3870" w:hanging="360"/>
+      </w:pPr>
+      <w:rPr>
+        <w:rFonts w:ascii="Courier New" w:hAnsi="Courier New" w:cs="Courier New" w:hint="default"/>
+      </w:rPr>
+    </w:lvl>
+    <w:lvl w:ilvl="5" w:tplc="04090005" w:tentative="1">
+      <w:start w:val="1"/>
+      <w:numFmt w:val="bullet"/>
+      <w:lvlText w:val=""/>
+      <w:lvlJc w:val="left"/>
+      <w:pPr>
+        <w:ind w:left="4590" w:hanging="360"/>
+      </w:pPr>
+      <w:rPr>
+        <w:rFonts w:ascii="Wingdings" w:hAnsi="Wingdings" w:hint="default"/>
+      </w:rPr>
+    </w:lvl>
+    <w:lvl w:ilvl="6" w:tplc="04090001" w:tentative="1">
+      <w:start w:val="1"/>
+      <w:numFmt w:val="bullet"/>
+      <w:lvlText w:val=""/>
+      <w:lvlJc w:val="left"/>
+      <w:pPr>
+        <w:ind w:left="5310" w:hanging="360"/>
+      </w:pPr>
+      <w:rPr>
+        <w:rFonts w:ascii="Symbol" w:hAnsi="Symbol" w:hint="default"/>
+      </w:rPr>
+    </w:lvl>
+    <w:lvl w:ilvl="7" w:tplc="04090003" w:tentative="1">
+      <w:start w:val="1"/>
+      <w:numFmt w:val="bullet"/>
+      <w:lvlText w:val="o"/>
+      <w:lvlJc w:val="left"/>
+      <w:pPr>
+        <w:ind w:left="6030" w:hanging="360"/>
+      </w:pPr>
+      <w:rPr>
+        <w:rFonts w:ascii="Courier New" w:hAnsi="Courier New" w:cs="Courier New" w:hint="default"/>
+      </w:rPr>
+    </w:lvl>
+    <w:lvl w:ilvl="8" w:tplc="04090005" w:tentative="1">
+      <w:start w:val="1"/>
+      <w:numFmt w:val="bullet"/>
+      <w:lvlText w:val=""/>
+      <w:lvlJc w:val="left"/>
+      <w:pPr>
+        <w:ind w:left="6750" w:hanging="360"/>
+      </w:pPr>
+      <w:rPr>
+        <w:rFonts w:ascii="Wingdings" w:hAnsi="Wingdings" w:hint="default"/>
+      </w:rPr>
+    </w:lvl>
+  </w:abstractNum>
+  <w:abstractNum w:abstractNumId="3">
     <w:nsid w:val="16A32208"/>
     <w:multiLevelType w:val="hybridMultilevel"/>
     <w:tmpl w:val="8ACC39E2"/>
@@ -3341,7 +3516,7 @@
       </w:pPr>
     </w:lvl>
   </w:abstractNum>
-  <w:abstractNum w:abstractNumId="3">
+  <w:abstractNum w:abstractNumId="4">
     <w:nsid w:val="1B5B2272"/>
     <w:multiLevelType w:val="hybridMultilevel"/>
     <w:tmpl w:val="8F9CF420"/>
@@ -3430,7 +3605,7 @@
       </w:pPr>
     </w:lvl>
   </w:abstractNum>
-  <w:abstractNum w:abstractNumId="4">
+  <w:abstractNum w:abstractNumId="5">
     <w:nsid w:val="33685000"/>
     <w:multiLevelType w:val="hybridMultilevel"/>
     <w:tmpl w:val="CE66CBF4"/>
@@ -3570,7 +3745,7 @@
       </w:rPr>
     </w:lvl>
   </w:abstractNum>
-  <w:abstractNum w:abstractNumId="5">
+  <w:abstractNum w:abstractNumId="6">
     <w:nsid w:val="3E2E1CDE"/>
     <w:multiLevelType w:val="hybridMultilevel"/>
     <w:tmpl w:val="DF94F35A"/>
@@ -3710,7 +3885,7 @@
       </w:rPr>
     </w:lvl>
   </w:abstractNum>
-  <w:abstractNum w:abstractNumId="6">
+  <w:abstractNum w:abstractNumId="7">
     <w:nsid w:val="46EE5EFF"/>
     <w:multiLevelType w:val="hybridMultilevel"/>
     <w:tmpl w:val="8F9CF420"/>
@@ -3799,7 +3974,7 @@
       </w:pPr>
     </w:lvl>
   </w:abstractNum>
-  <w:abstractNum w:abstractNumId="7">
+  <w:abstractNum w:abstractNumId="8">
     <w:nsid w:val="501E60BD"/>
     <w:multiLevelType w:val="hybridMultilevel"/>
     <w:tmpl w:val="3C54B5D0"/>
@@ -3885,7 +4060,7 @@
       </w:pPr>
     </w:lvl>
   </w:abstractNum>
-  <w:abstractNum w:abstractNumId="8">
+  <w:abstractNum w:abstractNumId="9">
     <w:nsid w:val="56530523"/>
     <w:multiLevelType w:val="hybridMultilevel"/>
     <w:tmpl w:val="2CA2BCA8"/>
@@ -4025,7 +4200,7 @@
       </w:rPr>
     </w:lvl>
   </w:abstractNum>
-  <w:abstractNum w:abstractNumId="9">
+  <w:abstractNum w:abstractNumId="10">
     <w:nsid w:val="5654201F"/>
     <w:multiLevelType w:val="hybridMultilevel"/>
     <w:tmpl w:val="B3740CA0"/>
@@ -4165,7 +4340,7 @@
       </w:rPr>
     </w:lvl>
   </w:abstractNum>
-  <w:abstractNum w:abstractNumId="10">
+  <w:abstractNum w:abstractNumId="11">
     <w:nsid w:val="65F07C73"/>
     <w:multiLevelType w:val="hybridMultilevel"/>
     <w:tmpl w:val="895E6C08"/>
@@ -4302,7 +4477,7 @@
       </w:rPr>
     </w:lvl>
   </w:abstractNum>
-  <w:abstractNum w:abstractNumId="11">
+  <w:abstractNum w:abstractNumId="12">
     <w:nsid w:val="69A40021"/>
     <w:multiLevelType w:val="hybridMultilevel"/>
     <w:tmpl w:val="70D04012"/>
@@ -4442,7 +4617,7 @@
       </w:rPr>
     </w:lvl>
   </w:abstractNum>
-  <w:abstractNum w:abstractNumId="12">
+  <w:abstractNum w:abstractNumId="13">
     <w:nsid w:val="7B134960"/>
     <w:multiLevelType w:val="hybridMultilevel"/>
     <w:tmpl w:val="513CDA12"/>
@@ -4556,43 +4731,46 @@
     </w:lvl>
   </w:abstractNum>
   <w:num w:numId="1">
+    <w:abstractNumId w:val="5"/>
+  </w:num>
+  <w:num w:numId="2">
+    <w:abstractNumId w:val="6"/>
+  </w:num>
+  <w:num w:numId="3">
+    <w:abstractNumId w:val="9"/>
+  </w:num>
+  <w:num w:numId="4">
+    <w:abstractNumId w:val="7"/>
+  </w:num>
+  <w:num w:numId="5">
     <w:abstractNumId w:val="4"/>
   </w:num>
-  <w:num w:numId="2">
-    <w:abstractNumId w:val="5"/>
-  </w:num>
-  <w:num w:numId="3">
-    <w:abstractNumId w:val="8"/>
-  </w:num>
-  <w:num w:numId="4">
-    <w:abstractNumId w:val="6"/>
-  </w:num>
-  <w:num w:numId="5">
+  <w:num w:numId="6">
     <w:abstractNumId w:val="3"/>
   </w:num>
-  <w:num w:numId="6">
-    <w:abstractNumId w:val="2"/>
-  </w:num>
   <w:num w:numId="7">
-    <w:abstractNumId w:val="10"/>
+    <w:abstractNumId w:val="11"/>
   </w:num>
   <w:num w:numId="8">
-    <w:abstractNumId w:val="7"/>
+    <w:abstractNumId w:val="8"/>
   </w:num>
   <w:num w:numId="9">
     <w:abstractNumId w:val="1"/>
   </w:num>
   <w:num w:numId="10">
-    <w:abstractNumId w:val="9"/>
+    <w:abstractNumId w:val="10"/>
   </w:num>
   <w:num w:numId="11">
     <w:abstractNumId w:val="0"/>
   </w:num>
   <w:num w:numId="12">
-    <w:abstractNumId w:val="11"/>
+    <w:abstractNumId w:val="12"/>
   </w:num>
   <w:num w:numId="13">
-    <w:abstractNumId w:val="12"/>
+    <w:abstractNumId w:val="13"/>
+  </w:num>
+  <w:num w:numId="14">
+    <w:abstractNumId w:val="2"/>
   </w:num>
 </w:numbering>
 </file>
@@ -4614,7 +4792,7 @@
       </w:pPr>
     </w:pPrDefault>
   </w:docDefaults>
-  <w:latentStyles w:defLockedState="0" w:defUIPriority="99" w:defSemiHidden="0" w:defUnhideWhenUsed="0" w:defQFormat="0" w:count="382">
+  <w:latentStyles w:defLockedState="0" w:defUIPriority="99" w:defSemiHidden="0" w:defUnhideWhenUsed="0" w:defQFormat="0" w:count="380">
     <w:lsdException w:name="Normal" w:uiPriority="0" w:qFormat="1"/>
     <w:lsdException w:name="heading 1" w:uiPriority="9" w:qFormat="1"/>
     <w:lsdException w:name="heading 2" w:semiHidden="1" w:uiPriority="9" w:unhideWhenUsed="1" w:qFormat="1"/>
@@ -4986,8 +5164,6 @@
     <w:lsdException w:name="List Table 5 Dark Accent 6" w:uiPriority="50"/>
     <w:lsdException w:name="List Table 6 Colorful Accent 6" w:uiPriority="51"/>
     <w:lsdException w:name="List Table 7 Colorful Accent 6" w:uiPriority="52"/>
-    <w:lsdException w:name="Mention" w:semiHidden="1" w:unhideWhenUsed="1"/>
-    <w:lsdException w:name="Smart Hyperlink" w:semiHidden="1" w:unhideWhenUsed="1"/>
   </w:latentStyles>
   <w:style w:type="paragraph" w:default="1" w:styleId="Normal">
     <w:name w:val="Normal"/>

</xml_diff>